<commit_message>
sw: remove unused zorder data from bugdocs
Expecting that the shapes are on the drawpage in the same order as they
are in the file and providing zorder info at the same time doesn't work.
Either using names is required or the simpler way is not providing
zorder info. Fixed earlier bugdocs not to provide zorder info, so when
zorder will be handled, these tests will still work.

Change-Id: I771b0574eba489322998c84a60d5acb94fd09189
</commit_message>
<xml_diff>
--- a/sw/qa/extras/ooxmlexport/data/fdo65295.docx
+++ b/sw/qa/extras/ooxmlexport/data/fdo65295.docx
@@ -43,7 +43,7 @@
         <mc:AlternateContent>
           <mc:Choice Requires="wps">
             <w:drawing>
-              <wp:anchor distT="0" distB="0" distL="114300" distR="114300" simplePos="0" relativeHeight="251804672" behindDoc="0" locked="0" layoutInCell="1" allowOverlap="1" wp14:anchorId="2A16EAC2" wp14:editId="4C38EF5D">
+              <wp:anchor distT="0" distB="0" distL="114300" distR="114300" simplePos="0" behindDoc="0" locked="0" layoutInCell="1" allowOverlap="1" wp14:anchorId="2A16EAC2" wp14:editId="4C38EF5D">
                 <wp:simplePos x="0" y="0"/>
                 <wp:positionH relativeFrom="column">
                   <wp:posOffset>7860665</wp:posOffset>
@@ -269,7 +269,7 @@
         <mc:AlternateContent>
           <mc:Choice Requires="wps">
             <w:drawing>
-              <wp:anchor distT="0" distB="0" distL="114300" distR="114300" simplePos="0" relativeHeight="251580416" behindDoc="0" locked="0" layoutInCell="1" allowOverlap="1" wp14:anchorId="43229741" wp14:editId="2111602C">
+              <wp:anchor distT="0" distB="0" distL="114300" distR="114300" simplePos="0" behindDoc="0" locked="0" layoutInCell="1" allowOverlap="1" wp14:anchorId="43229741" wp14:editId="2111602C">
                 <wp:simplePos x="0" y="0"/>
                 <wp:positionH relativeFrom="column">
                   <wp:posOffset>6644005</wp:posOffset>
@@ -467,7 +467,7 @@
         <mc:AlternateContent>
           <mc:Choice Requires="wps">
             <w:drawing>
-              <wp:anchor distT="0" distB="0" distL="114300" distR="114300" simplePos="0" relativeHeight="251352064" behindDoc="0" locked="0" layoutInCell="1" allowOverlap="1" wp14:anchorId="15B225BF" wp14:editId="6E5EBA6B">
+              <wp:anchor distT="0" distB="0" distL="114300" distR="114300" simplePos="0" behindDoc="0" locked="0" layoutInCell="1" allowOverlap="1" wp14:anchorId="15B225BF" wp14:editId="6E5EBA6B">
                 <wp:simplePos x="0" y="0"/>
                 <wp:positionH relativeFrom="column">
                   <wp:posOffset>-655955</wp:posOffset>
@@ -665,7 +665,7 @@
         <mc:AlternateContent>
           <mc:Choice Requires="wps">
             <w:drawing>
-              <wp:anchor distT="0" distB="0" distL="114300" distR="114300" simplePos="0" relativeHeight="251795456" behindDoc="0" locked="0" layoutInCell="1" allowOverlap="1" wp14:anchorId="547CEF52" wp14:editId="57F60F34">
+              <wp:anchor distT="0" distB="0" distL="114300" distR="114300" simplePos="0" behindDoc="0" locked="0" layoutInCell="1" allowOverlap="1" wp14:anchorId="547CEF52" wp14:editId="57F60F34">
                 <wp:simplePos x="0" y="0"/>
                 <wp:positionH relativeFrom="column">
                   <wp:posOffset>5427345</wp:posOffset>
@@ -877,7 +877,7 @@
         <mc:AlternateContent>
           <mc:Choice Requires="wps">
             <w:drawing>
-              <wp:anchor distT="0" distB="0" distL="114300" distR="114300" simplePos="0" relativeHeight="251723776" behindDoc="0" locked="0" layoutInCell="1" allowOverlap="1" wp14:anchorId="39BF85F6" wp14:editId="038305AA">
+              <wp:anchor distT="0" distB="0" distL="114300" distR="114300" simplePos="0" behindDoc="0" locked="0" layoutInCell="1" allowOverlap="1" wp14:anchorId="39BF85F6" wp14:editId="038305AA">
                 <wp:simplePos x="0" y="0"/>
                 <wp:positionH relativeFrom="column">
                   <wp:posOffset>4210685</wp:posOffset>
@@ -1089,7 +1089,7 @@
         <mc:AlternateContent>
           <mc:Choice Requires="wps">
             <w:drawing>
-              <wp:anchor distT="0" distB="0" distL="114300" distR="114300" simplePos="0" relativeHeight="251653120" behindDoc="0" locked="0" layoutInCell="1" allowOverlap="1" wp14:anchorId="44F9E048" wp14:editId="411E12AE">
+              <wp:anchor distT="0" distB="0" distL="114300" distR="114300" simplePos="0" behindDoc="0" locked="0" layoutInCell="1" allowOverlap="1" wp14:anchorId="44F9E048" wp14:editId="411E12AE">
                 <wp:simplePos x="0" y="0"/>
                 <wp:positionH relativeFrom="column">
                   <wp:posOffset>2994025</wp:posOffset>
@@ -1301,7 +1301,7 @@
         <mc:AlternateContent>
           <mc:Choice Requires="wps">
             <w:drawing>
-              <wp:anchor distT="0" distB="0" distL="114300" distR="114300" simplePos="0" relativeHeight="251504640" behindDoc="0" locked="0" layoutInCell="1" allowOverlap="1" wp14:anchorId="32974145" wp14:editId="6FAFC3DD">
+              <wp:anchor distT="0" distB="0" distL="114300" distR="114300" simplePos="0" behindDoc="0" locked="0" layoutInCell="1" allowOverlap="1" wp14:anchorId="32974145" wp14:editId="6FAFC3DD">
                 <wp:simplePos x="0" y="0"/>
                 <wp:positionH relativeFrom="column">
                   <wp:posOffset>1777365</wp:posOffset>
@@ -1497,7 +1497,7 @@
         <mc:AlternateContent>
           <mc:Choice Requires="wps">
             <w:drawing>
-              <wp:anchor distT="0" distB="0" distL="114300" distR="114300" simplePos="0" relativeHeight="251428864" behindDoc="0" locked="0" layoutInCell="1" allowOverlap="1" wp14:anchorId="2BC0FA70" wp14:editId="25546AF0">
+              <wp:anchor distT="0" distB="0" distL="114300" distR="114300" simplePos="0" behindDoc="0" locked="0" layoutInCell="1" allowOverlap="1" wp14:anchorId="2BC0FA70" wp14:editId="25546AF0">
                 <wp:simplePos x="0" y="0"/>
                 <wp:positionH relativeFrom="column">
                   <wp:posOffset>561137</wp:posOffset>

</xml_diff>